<commit_message>
Genetic Algorithm, convex hull, cheapest insertion added to lit review
</commit_message>
<xml_diff>
--- a/docs/Andrew Trail Project Proposal.docx
+++ b/docs/Andrew Trail Project Proposal.docx
@@ -33,12 +33,6 @@
         <w:gridCol w:w="5663"/>
       </w:tblGrid>
       <w:tr>
-        <w:tblPrEx>
-          <w:tblCellMar>
-            <w:top w:w="0" w:type="dxa"/>
-            <w:bottom w:w="0" w:type="dxa"/>
-          </w:tblCellMar>
-        </w:tblPrEx>
         <w:tc>
           <w:tcPr>
             <w:tcW w:w="2627" w:type="dxa"/>
@@ -104,12 +98,6 @@
         </w:tc>
       </w:tr>
       <w:tr>
-        <w:tblPrEx>
-          <w:tblCellMar>
-            <w:top w:w="0" w:type="dxa"/>
-            <w:bottom w:w="0" w:type="dxa"/>
-          </w:tblCellMar>
-        </w:tblPrEx>
         <w:tc>
           <w:tcPr>
             <w:tcW w:w="2627" w:type="dxa"/>
@@ -175,12 +163,6 @@
         </w:tc>
       </w:tr>
       <w:tr>
-        <w:tblPrEx>
-          <w:tblCellMar>
-            <w:top w:w="0" w:type="dxa"/>
-            <w:bottom w:w="0" w:type="dxa"/>
-          </w:tblCellMar>
-        </w:tblPrEx>
         <w:tc>
           <w:tcPr>
             <w:tcW w:w="2627" w:type="dxa"/>
@@ -246,12 +228,6 @@
         </w:tc>
       </w:tr>
       <w:tr>
-        <w:tblPrEx>
-          <w:tblCellMar>
-            <w:top w:w="0" w:type="dxa"/>
-            <w:bottom w:w="0" w:type="dxa"/>
-          </w:tblCellMar>
-        </w:tblPrEx>
         <w:tc>
           <w:tcPr>
             <w:tcW w:w="2627" w:type="dxa"/>
@@ -317,7 +293,27 @@
                 <w:sz w:val="21"/>
                 <w:lang w:val="en-GB"/>
               </w:rPr>
-              <w:t>Kit-ying Hui</w:t>
+              <w:t>Kit-</w:t>
+            </w:r>
+            <w:proofErr w:type="spellStart"/>
+            <w:r>
+              <w:rPr>
+                <w:rFonts w:ascii="Segoe UI" w:hAnsi="Segoe UI"/>
+                <w:color w:val="323130"/>
+                <w:sz w:val="21"/>
+                <w:lang w:val="en-GB"/>
+              </w:rPr>
+              <w:t>ying</w:t>
+            </w:r>
+            <w:proofErr w:type="spellEnd"/>
+            <w:r>
+              <w:rPr>
+                <w:rFonts w:ascii="Segoe UI" w:hAnsi="Segoe UI"/>
+                <w:color w:val="323130"/>
+                <w:sz w:val="21"/>
+                <w:lang w:val="en-GB"/>
+              </w:rPr>
+              <w:t xml:space="preserve"> Hui</w:t>
             </w:r>
           </w:p>
         </w:tc>
@@ -371,7 +367,23 @@
           <w:sz w:val="18"/>
           <w:szCs w:val="18"/>
         </w:rPr>
-        <w:t xml:space="preserve"> a brief statement about what you are actually going to do.</w:t>
+        <w:t xml:space="preserve"> a brief statement about what you are </w:t>
+      </w:r>
+      <w:proofErr w:type="gramStart"/>
+      <w:r>
+        <w:rPr>
+          <w:sz w:val="18"/>
+          <w:szCs w:val="18"/>
+        </w:rPr>
+        <w:t>actually going</w:t>
+      </w:r>
+      <w:proofErr w:type="gramEnd"/>
+      <w:r>
+        <w:rPr>
+          <w:sz w:val="18"/>
+          <w:szCs w:val="18"/>
+        </w:rPr>
+        <w:t xml:space="preserve"> to do.</w:t>
       </w:r>
     </w:p>
     <w:tbl>
@@ -388,12 +400,6 @@
         <w:gridCol w:w="8290"/>
       </w:tblGrid>
       <w:tr>
-        <w:tblPrEx>
-          <w:tblCellMar>
-            <w:top w:w="0" w:type="dxa"/>
-            <w:bottom w:w="0" w:type="dxa"/>
-          </w:tblCellMar>
-        </w:tblPrEx>
         <w:tc>
           <w:tcPr>
             <w:tcW w:w="8290" w:type="dxa"/>
@@ -499,12 +505,6 @@
         <w:gridCol w:w="8290"/>
       </w:tblGrid>
       <w:tr>
-        <w:tblPrEx>
-          <w:tblCellMar>
-            <w:top w:w="0" w:type="dxa"/>
-            <w:bottom w:w="0" w:type="dxa"/>
-          </w:tblCellMar>
-        </w:tblPrEx>
         <w:tc>
           <w:tcPr>
             <w:tcW w:w="8290" w:type="dxa"/>
@@ -690,7 +690,25 @@
                 <w:szCs w:val="18"/>
                 <w:lang w:val="en-GB"/>
               </w:rPr>
-              <w:t>I will be exploring the use of AI for this task, however it may not be feasible with current information available for me to research and adapt to this purpose.</w:t>
+              <w:t xml:space="preserve">I will be exploring the use of AI for this </w:t>
+            </w:r>
+            <w:proofErr w:type="gramStart"/>
+            <w:r>
+              <w:rPr>
+                <w:sz w:val="18"/>
+                <w:szCs w:val="18"/>
+                <w:lang w:val="en-GB"/>
+              </w:rPr>
+              <w:t>task,</w:t>
+            </w:r>
+            <w:proofErr w:type="gramEnd"/>
+            <w:r>
+              <w:rPr>
+                <w:sz w:val="18"/>
+                <w:szCs w:val="18"/>
+                <w:lang w:val="en-GB"/>
+              </w:rPr>
+              <w:t xml:space="preserve"> however it may not be feasible with current information available for me to research and adapt to this purpose.</w:t>
             </w:r>
           </w:p>
         </w:tc>
@@ -808,7 +826,39 @@
           <w:sz w:val="18"/>
           <w:szCs w:val="18"/>
         </w:rPr>
-        <w:t xml:space="preserve"> 2: You are demonstrating that a particular 3D model design increases realism in 3D environments. The group that would be interested would be games designers or developers of 3D virtual environment applications. The would benefit from producing more realistic environments that could increase sales of their products.</w:t>
+        <w:t xml:space="preserve"> 2: You are demonstrating that a </w:t>
+      </w:r>
+      <w:proofErr w:type="gramStart"/>
+      <w:r>
+        <w:rPr>
+          <w:sz w:val="18"/>
+          <w:szCs w:val="18"/>
+        </w:rPr>
+        <w:t>particular 3D</w:t>
+      </w:r>
+      <w:proofErr w:type="gramEnd"/>
+      <w:r>
+        <w:rPr>
+          <w:sz w:val="18"/>
+          <w:szCs w:val="18"/>
+        </w:rPr>
+        <w:t xml:space="preserve"> model design increases realism in 3D environments. The group that would be interested would be games designers or developers of 3D virtual environment applications. </w:t>
+      </w:r>
+      <w:proofErr w:type="gramStart"/>
+      <w:r>
+        <w:rPr>
+          <w:sz w:val="18"/>
+          <w:szCs w:val="18"/>
+        </w:rPr>
+        <w:t>The</w:t>
+      </w:r>
+      <w:proofErr w:type="gramEnd"/>
+      <w:r>
+        <w:rPr>
+          <w:sz w:val="18"/>
+          <w:szCs w:val="18"/>
+        </w:rPr>
+        <w:t xml:space="preserve"> would benefit from producing more realistic environments that could increase sales of their products.</w:t>
       </w:r>
     </w:p>
     <w:p>
@@ -836,7 +886,39 @@
           <w:sz w:val="18"/>
           <w:szCs w:val="18"/>
         </w:rPr>
-        <w:t xml:space="preserve"> 3: You have designed a new network topology for IrishOil plc’s new Aberdeen headquarters. The interested group would clearly be IrishOil. They would benefit from easier maintenance and improved security of their computer network.</w:t>
+        <w:t xml:space="preserve"> 3: You have designed a new network topology for </w:t>
+      </w:r>
+      <w:proofErr w:type="spellStart"/>
+      <w:r>
+        <w:rPr>
+          <w:sz w:val="18"/>
+          <w:szCs w:val="18"/>
+        </w:rPr>
+        <w:t>IrishOil</w:t>
+      </w:r>
+      <w:proofErr w:type="spellEnd"/>
+      <w:r>
+        <w:rPr>
+          <w:sz w:val="18"/>
+          <w:szCs w:val="18"/>
+        </w:rPr>
+        <w:t xml:space="preserve"> plc’s new Aberdeen headquarters. The interested group would clearly be </w:t>
+      </w:r>
+      <w:proofErr w:type="spellStart"/>
+      <w:r>
+        <w:rPr>
+          <w:sz w:val="18"/>
+          <w:szCs w:val="18"/>
+        </w:rPr>
+        <w:t>IrishOil</w:t>
+      </w:r>
+      <w:proofErr w:type="spellEnd"/>
+      <w:r>
+        <w:rPr>
+          <w:sz w:val="18"/>
+          <w:szCs w:val="18"/>
+        </w:rPr>
+        <w:t>. They would benefit from easier maintenance and improved security of their computer network.</w:t>
       </w:r>
     </w:p>
     <w:tbl>
@@ -853,12 +935,6 @@
         <w:gridCol w:w="8290"/>
       </w:tblGrid>
       <w:tr>
-        <w:tblPrEx>
-          <w:tblCellMar>
-            <w:top w:w="0" w:type="dxa"/>
-            <w:bottom w:w="0" w:type="dxa"/>
-          </w:tblCellMar>
-        </w:tblPrEx>
         <w:tc>
           <w:tcPr>
             <w:tcW w:w="8290" w:type="dxa"/>
@@ -972,7 +1048,43 @@
                 <w:szCs w:val="18"/>
                 <w:lang w:val="en-GB"/>
               </w:rPr>
-              <w:t xml:space="preserve"> a single person who sells homemade products like jewellery on ebay or etsy could benefit from purchasing a handful of drones and using the system for themselves to deliver to the area surrounding their home.</w:t>
+              <w:t xml:space="preserve"> a single person who sells homemade products like jewellery on </w:t>
+            </w:r>
+            <w:proofErr w:type="spellStart"/>
+            <w:r>
+              <w:rPr>
+                <w:sz w:val="18"/>
+                <w:szCs w:val="18"/>
+                <w:lang w:val="en-GB"/>
+              </w:rPr>
+              <w:t>ebay</w:t>
+            </w:r>
+            <w:proofErr w:type="spellEnd"/>
+            <w:r>
+              <w:rPr>
+                <w:sz w:val="18"/>
+                <w:szCs w:val="18"/>
+                <w:lang w:val="en-GB"/>
+              </w:rPr>
+              <w:t xml:space="preserve"> or </w:t>
+            </w:r>
+            <w:proofErr w:type="spellStart"/>
+            <w:r>
+              <w:rPr>
+                <w:sz w:val="18"/>
+                <w:szCs w:val="18"/>
+                <w:lang w:val="en-GB"/>
+              </w:rPr>
+              <w:t>etsy</w:t>
+            </w:r>
+            <w:proofErr w:type="spellEnd"/>
+            <w:r>
+              <w:rPr>
+                <w:sz w:val="18"/>
+                <w:szCs w:val="18"/>
+                <w:lang w:val="en-GB"/>
+              </w:rPr>
+              <w:t xml:space="preserve"> could benefit from purchasing a handful of drones and using the system for themselves to deliver to the area surrounding their home.</w:t>
             </w:r>
           </w:p>
         </w:tc>
@@ -1020,7 +1132,23 @@
           <w:sz w:val="18"/>
           <w:szCs w:val="18"/>
         </w:rPr>
-        <w:t xml:space="preserve">  Outline what are the main things your project is going to do and what steps or milestones will be used to achieve this aim.  The Aim is unlikely to change throughout your project; however, the objectives are likely to adapt to your ongoing research and development. In particular it is highly likely that you may wish to split objectives into sub-objectives as work progresses. A good clear set of objectives give you something to evaluate your final project against.</w:t>
+        <w:t xml:space="preserve">  Outline what are the main things your project is going to do and what steps or milestones will be used to achieve this aim.  The Aim is unlikely to change throughout your project; however, the objectives are likely to adapt to your ongoing research and development. </w:t>
+      </w:r>
+      <w:proofErr w:type="gramStart"/>
+      <w:r>
+        <w:rPr>
+          <w:sz w:val="18"/>
+          <w:szCs w:val="18"/>
+        </w:rPr>
+        <w:t>In particular it</w:t>
+      </w:r>
+      <w:proofErr w:type="gramEnd"/>
+      <w:r>
+        <w:rPr>
+          <w:sz w:val="18"/>
+          <w:szCs w:val="18"/>
+        </w:rPr>
+        <w:t xml:space="preserve"> is highly likely that you may wish to split objectives into sub-objectives as work progresses. A good clear set of objectives give you something to evaluate your final project against.</w:t>
       </w:r>
     </w:p>
     <w:p>
@@ -1036,6 +1164,7 @@
         <w:spacing w:after="0"/>
         <w:ind w:left="567" w:right="362"/>
       </w:pPr>
+      <w:proofErr w:type="gramStart"/>
       <w:r>
         <w:rPr>
           <w:b/>
@@ -1049,7 +1178,15 @@
           <w:sz w:val="18"/>
           <w:szCs w:val="18"/>
         </w:rPr>
-        <w:t xml:space="preserve"> : For the timetable app outlined above</w:t>
+        <w:t xml:space="preserve"> :</w:t>
+      </w:r>
+      <w:proofErr w:type="gramEnd"/>
+      <w:r>
+        <w:rPr>
+          <w:sz w:val="18"/>
+          <w:szCs w:val="18"/>
+        </w:rPr>
+        <w:t xml:space="preserve"> For the timetable app outlined above</w:t>
       </w:r>
     </w:p>
     <w:p>
@@ -1224,12 +1361,6 @@
         <w:gridCol w:w="8290"/>
       </w:tblGrid>
       <w:tr>
-        <w:tblPrEx>
-          <w:tblCellMar>
-            <w:top w:w="0" w:type="dxa"/>
-            <w:bottom w:w="0" w:type="dxa"/>
-          </w:tblCellMar>
-        </w:tblPrEx>
         <w:tc>
           <w:tcPr>
             <w:tcW w:w="8290" w:type="dxa"/>
@@ -1455,12 +1586,6 @@
         <w:gridCol w:w="8290"/>
       </w:tblGrid>
       <w:tr>
-        <w:tblPrEx>
-          <w:tblCellMar>
-            <w:top w:w="0" w:type="dxa"/>
-            <w:bottom w:w="0" w:type="dxa"/>
-          </w:tblCellMar>
-        </w:tblPrEx>
         <w:tc>
           <w:tcPr>
             <w:tcW w:w="8290" w:type="dxa"/>
@@ -1524,7 +1649,43 @@
                 <w:szCs w:val="18"/>
                 <w:lang w:val="en-GB"/>
               </w:rPr>
-              <w:t>an A* search and a strong heuristic. The solution must find the shortest path for a drone to take. (Siregar et al ., 2017</w:t>
+              <w:t>an A* search and a strong heuristic. The solution must find the shortest path for a drone to take. (</w:t>
+            </w:r>
+            <w:proofErr w:type="spellStart"/>
+            <w:r>
+              <w:rPr>
+                <w:sz w:val="18"/>
+                <w:szCs w:val="18"/>
+                <w:lang w:val="en-GB"/>
+              </w:rPr>
+              <w:t>Siregar</w:t>
+            </w:r>
+            <w:proofErr w:type="spellEnd"/>
+            <w:r>
+              <w:rPr>
+                <w:sz w:val="18"/>
+                <w:szCs w:val="18"/>
+                <w:lang w:val="en-GB"/>
+              </w:rPr>
+              <w:t xml:space="preserve"> et </w:t>
+            </w:r>
+            <w:proofErr w:type="gramStart"/>
+            <w:r>
+              <w:rPr>
+                <w:sz w:val="18"/>
+                <w:szCs w:val="18"/>
+                <w:lang w:val="en-GB"/>
+              </w:rPr>
+              <w:t>al .</w:t>
+            </w:r>
+            <w:proofErr w:type="gramEnd"/>
+            <w:r>
+              <w:rPr>
+                <w:sz w:val="18"/>
+                <w:szCs w:val="18"/>
+                <w:lang w:val="en-GB"/>
+              </w:rPr>
+              <w:t>, 2017</w:t>
             </w:r>
             <w:r>
               <w:rPr>
@@ -1673,17 +1834,7 @@
                 <w:szCs w:val="18"/>
                 <w:lang w:val="en-GB"/>
               </w:rPr>
-              <w:t xml:space="preserve"> – A problem that aims to find the optimal route for vehicles to use to deliver packages to customers.</w:t>
-            </w:r>
-            <w:bookmarkStart w:id="2" w:name="_GoBack"/>
-            <w:bookmarkEnd w:id="2"/>
-            <w:r>
-              <w:rPr>
-                <w:sz w:val="18"/>
-                <w:szCs w:val="18"/>
-                <w:lang w:val="en-GB"/>
-              </w:rPr>
-              <w:t xml:space="preserve"> </w:t>
+              <w:t xml:space="preserve"> – A problem that aims to find the optimal route for vehicles to use to deliver packages to customers. </w:t>
             </w:r>
           </w:p>
         </w:tc>
@@ -1729,7 +1880,71 @@
           <w:sz w:val="18"/>
           <w:szCs w:val="18"/>
         </w:rPr>
-        <w:t xml:space="preserve"> Here you should  discuss any legal, social, profession and security issues that you believe may occur during the course of your project. It is not acceptable to write none in this box, all projects, regardless of focus will have to address issues in one, or more, of these categories. This is an extremely important part of your honours project to which there is no correct answer,  this section must be fully discussed with your Honours Supervisor.</w:t>
+        <w:t xml:space="preserve"> Here you </w:t>
+      </w:r>
+      <w:proofErr w:type="gramStart"/>
+      <w:r>
+        <w:rPr>
+          <w:sz w:val="18"/>
+          <w:szCs w:val="18"/>
+        </w:rPr>
+        <w:t>should  discuss</w:t>
+      </w:r>
+      <w:proofErr w:type="gramEnd"/>
+      <w:r>
+        <w:rPr>
+          <w:sz w:val="18"/>
+          <w:szCs w:val="18"/>
+        </w:rPr>
+        <w:t xml:space="preserve"> any legal, social, profession and security issues that you believe may occur during the course of your project. It is not acceptable to write none in this box, all projects, regardless of focus will have to address issues in one, or more, of these categories. This is an extremely important part of your </w:t>
+      </w:r>
+      <w:proofErr w:type="spellStart"/>
+      <w:r>
+        <w:rPr>
+          <w:sz w:val="18"/>
+          <w:szCs w:val="18"/>
+        </w:rPr>
+        <w:t>honours</w:t>
+      </w:r>
+      <w:proofErr w:type="spellEnd"/>
+      <w:r>
+        <w:rPr>
+          <w:sz w:val="18"/>
+          <w:szCs w:val="18"/>
+        </w:rPr>
+        <w:t xml:space="preserve"> project to which there is no correct </w:t>
+      </w:r>
+      <w:proofErr w:type="gramStart"/>
+      <w:r>
+        <w:rPr>
+          <w:sz w:val="18"/>
+          <w:szCs w:val="18"/>
+        </w:rPr>
+        <w:t>answer,  this</w:t>
+      </w:r>
+      <w:proofErr w:type="gramEnd"/>
+      <w:r>
+        <w:rPr>
+          <w:sz w:val="18"/>
+          <w:szCs w:val="18"/>
+        </w:rPr>
+        <w:t xml:space="preserve"> section must be fully discussed with your </w:t>
+      </w:r>
+      <w:proofErr w:type="spellStart"/>
+      <w:r>
+        <w:rPr>
+          <w:sz w:val="18"/>
+          <w:szCs w:val="18"/>
+        </w:rPr>
+        <w:t>Honours</w:t>
+      </w:r>
+      <w:proofErr w:type="spellEnd"/>
+      <w:r>
+        <w:rPr>
+          <w:sz w:val="18"/>
+          <w:szCs w:val="18"/>
+        </w:rPr>
+        <w:t xml:space="preserve"> Supervisor.</w:t>
       </w:r>
     </w:p>
     <w:p>
@@ -1770,14 +1985,31 @@
           <w:sz w:val="18"/>
           <w:szCs w:val="18"/>
         </w:rPr>
-        <w:t xml:space="preserve">Example 1 </w:t>
-      </w:r>
-      <w:r>
-        <w:rPr>
-          <w:sz w:val="18"/>
-          <w:szCs w:val="18"/>
-        </w:rPr>
-        <w:t>: In the class register example above – there would be a Legal and Security issue with the gathering and storage of student data. There may be a social constraint as you may be relying on a user to have access to a specific technology. There will need to be consideration of user accessibility.</w:t>
+        <w:t xml:space="preserve">Example </w:t>
+      </w:r>
+      <w:proofErr w:type="gramStart"/>
+      <w:r>
+        <w:rPr>
+          <w:b/>
+          <w:sz w:val="18"/>
+          <w:szCs w:val="18"/>
+        </w:rPr>
+        <w:t xml:space="preserve">1 </w:t>
+      </w:r>
+      <w:r>
+        <w:rPr>
+          <w:sz w:val="18"/>
+          <w:szCs w:val="18"/>
+        </w:rPr>
+        <w:t>:</w:t>
+      </w:r>
+      <w:proofErr w:type="gramEnd"/>
+      <w:r>
+        <w:rPr>
+          <w:sz w:val="18"/>
+          <w:szCs w:val="18"/>
+        </w:rPr>
+        <w:t xml:space="preserve"> In the class register example above – there would be a Legal and Security issue with the gathering and storage of student data. There may be a social constraint as you may be relying on a user to have access to a specific technology. There will need to be consideration of user accessibility.</w:t>
       </w:r>
     </w:p>
     <w:p>
@@ -1817,14 +2049,47 @@
           <w:sz w:val="18"/>
           <w:szCs w:val="18"/>
         </w:rPr>
-        <w:t xml:space="preserve">Example 2 </w:t>
-      </w:r>
-      <w:r>
-        <w:rPr>
-          <w:sz w:val="18"/>
-          <w:szCs w:val="18"/>
-        </w:rPr>
-        <w:t>: A 3D model design may have ethical considerations in its evaluation. What if your model made users feel nauseous. Social constrains may again be access to technology or accessibility issues.</w:t>
+        <w:t xml:space="preserve">Example </w:t>
+      </w:r>
+      <w:proofErr w:type="gramStart"/>
+      <w:r>
+        <w:rPr>
+          <w:b/>
+          <w:sz w:val="18"/>
+          <w:szCs w:val="18"/>
+        </w:rPr>
+        <w:t xml:space="preserve">2 </w:t>
+      </w:r>
+      <w:r>
+        <w:rPr>
+          <w:sz w:val="18"/>
+          <w:szCs w:val="18"/>
+        </w:rPr>
+        <w:t>:</w:t>
+      </w:r>
+      <w:proofErr w:type="gramEnd"/>
+      <w:r>
+        <w:rPr>
+          <w:sz w:val="18"/>
+          <w:szCs w:val="18"/>
+        </w:rPr>
+        <w:t xml:space="preserve"> A 3D model design may have ethical considerations in its evaluation. What if your model made users feel </w:t>
+      </w:r>
+      <w:proofErr w:type="gramStart"/>
+      <w:r>
+        <w:rPr>
+          <w:sz w:val="18"/>
+          <w:szCs w:val="18"/>
+        </w:rPr>
+        <w:t>nauseous.</w:t>
+      </w:r>
+      <w:proofErr w:type="gramEnd"/>
+      <w:r>
+        <w:rPr>
+          <w:sz w:val="18"/>
+          <w:szCs w:val="18"/>
+        </w:rPr>
+        <w:t xml:space="preserve"> Social constrains may again be access to technology or accessibility issues.</w:t>
       </w:r>
     </w:p>
     <w:p>
@@ -1864,14 +2129,31 @@
           <w:sz w:val="18"/>
           <w:szCs w:val="18"/>
         </w:rPr>
-        <w:t xml:space="preserve">Example 3 </w:t>
-      </w:r>
-      <w:r>
-        <w:rPr>
-          <w:sz w:val="18"/>
-          <w:szCs w:val="18"/>
-        </w:rPr>
-        <w:t>: You network design need to adhere to specific company policies. You would need to consider the possibility that your design could be wrong, compromising the company’s security.</w:t>
+        <w:t xml:space="preserve">Example </w:t>
+      </w:r>
+      <w:proofErr w:type="gramStart"/>
+      <w:r>
+        <w:rPr>
+          <w:b/>
+          <w:sz w:val="18"/>
+          <w:szCs w:val="18"/>
+        </w:rPr>
+        <w:t xml:space="preserve">3 </w:t>
+      </w:r>
+      <w:r>
+        <w:rPr>
+          <w:sz w:val="18"/>
+          <w:szCs w:val="18"/>
+        </w:rPr>
+        <w:t>:</w:t>
+      </w:r>
+      <w:proofErr w:type="gramEnd"/>
+      <w:r>
+        <w:rPr>
+          <w:sz w:val="18"/>
+          <w:szCs w:val="18"/>
+        </w:rPr>
+        <w:t xml:space="preserve"> You network design need to adhere to specific company policies. You would need to consider the possibility that your design could be wrong, compromising the company’s security.</w:t>
       </w:r>
     </w:p>
     <w:p>
@@ -1923,12 +2205,6 @@
         <w:gridCol w:w="8290"/>
       </w:tblGrid>
       <w:tr>
-        <w:tblPrEx>
-          <w:tblCellMar>
-            <w:top w:w="0" w:type="dxa"/>
-            <w:bottom w:w="0" w:type="dxa"/>
-          </w:tblCellMar>
-        </w:tblPrEx>
         <w:tc>
           <w:tcPr>
             <w:tcW w:w="8290" w:type="dxa"/>
@@ -2030,7 +2306,47 @@
                 <w:szCs w:val="18"/>
                 <w:lang w:val="en-GB"/>
               </w:rPr>
-              <w:t>jobs. Last-mile delivery drivers who go from a depot in a city to peoples homes may become unemployed as a result of the service. Also noise of drones flying past and over peoples homes, and danger of the drone crashing into someone are all issues to take into account.</w:t>
+              <w:t xml:space="preserve">jobs. Last-mile delivery drivers who go from a depot in a city to </w:t>
+            </w:r>
+            <w:proofErr w:type="spellStart"/>
+            <w:proofErr w:type="gramStart"/>
+            <w:r>
+              <w:rPr>
+                <w:sz w:val="18"/>
+                <w:szCs w:val="18"/>
+                <w:lang w:val="en-GB"/>
+              </w:rPr>
+              <w:t>peoples</w:t>
+            </w:r>
+            <w:proofErr w:type="spellEnd"/>
+            <w:proofErr w:type="gramEnd"/>
+            <w:r>
+              <w:rPr>
+                <w:sz w:val="18"/>
+                <w:szCs w:val="18"/>
+                <w:lang w:val="en-GB"/>
+              </w:rPr>
+              <w:t xml:space="preserve"> homes may become unemployed as a result of the service. Also noise of drones flying past and over </w:t>
+            </w:r>
+            <w:proofErr w:type="spellStart"/>
+            <w:proofErr w:type="gramStart"/>
+            <w:r>
+              <w:rPr>
+                <w:sz w:val="18"/>
+                <w:szCs w:val="18"/>
+                <w:lang w:val="en-GB"/>
+              </w:rPr>
+              <w:t>peoples</w:t>
+            </w:r>
+            <w:proofErr w:type="spellEnd"/>
+            <w:proofErr w:type="gramEnd"/>
+            <w:r>
+              <w:rPr>
+                <w:sz w:val="18"/>
+                <w:szCs w:val="18"/>
+                <w:lang w:val="en-GB"/>
+              </w:rPr>
+              <w:t xml:space="preserve"> homes, and danger of the drone crashing into someone are all issues to take into account.</w:t>
             </w:r>
           </w:p>
           <w:p>
@@ -2066,7 +2382,25 @@
                 <w:szCs w:val="18"/>
                 <w:lang w:val="en-GB"/>
               </w:rPr>
-              <w:t>An initial security issue is that of hacking. If someone managed to gain control over the system, they could alter the way the drones function, causing them to steal packages by delivering them to a specified location, or cause injuries to people by crashing into them, onto roads for example.</w:t>
+              <w:t xml:space="preserve">An initial security issue is that of hacking. If someone managed to gain control over the system, they could alter the way the </w:t>
+            </w:r>
+            <w:proofErr w:type="gramStart"/>
+            <w:r>
+              <w:rPr>
+                <w:sz w:val="18"/>
+                <w:szCs w:val="18"/>
+                <w:lang w:val="en-GB"/>
+              </w:rPr>
+              <w:t>drones</w:t>
+            </w:r>
+            <w:proofErr w:type="gramEnd"/>
+            <w:r>
+              <w:rPr>
+                <w:sz w:val="18"/>
+                <w:szCs w:val="18"/>
+                <w:lang w:val="en-GB"/>
+              </w:rPr>
+              <w:t xml:space="preserve"> function, causing them to steal packages by delivering them to a specified location, or cause injuries to people by crashing into them, onto roads for example.</w:t>
             </w:r>
           </w:p>
           <w:p>
@@ -2078,13 +2412,43 @@
                 <w:lang w:val="en-GB"/>
               </w:rPr>
             </w:pPr>
-            <w:r>
-              <w:rPr>
-                <w:sz w:val="18"/>
-                <w:szCs w:val="18"/>
-                <w:lang w:val="en-GB"/>
-              </w:rPr>
-              <w:t>Also the possibility of people managing to take drones out of the sky and steal what they are carrying. This also falls under a professional issue, as a company who’s products are routinely stolen will not be received well by the public.</w:t>
+            <w:proofErr w:type="gramStart"/>
+            <w:r>
+              <w:rPr>
+                <w:sz w:val="18"/>
+                <w:szCs w:val="18"/>
+                <w:lang w:val="en-GB"/>
+              </w:rPr>
+              <w:t>Also</w:t>
+            </w:r>
+            <w:proofErr w:type="gramEnd"/>
+            <w:r>
+              <w:rPr>
+                <w:sz w:val="18"/>
+                <w:szCs w:val="18"/>
+                <w:lang w:val="en-GB"/>
+              </w:rPr>
+              <w:t xml:space="preserve"> the possibility of people managing to take drones out of the sky and steal what they are carrying. This also falls under a professional issue, as a company </w:t>
+            </w:r>
+            <w:proofErr w:type="spellStart"/>
+            <w:proofErr w:type="gramStart"/>
+            <w:r>
+              <w:rPr>
+                <w:sz w:val="18"/>
+                <w:szCs w:val="18"/>
+                <w:lang w:val="en-GB"/>
+              </w:rPr>
+              <w:t>who’s</w:t>
+            </w:r>
+            <w:proofErr w:type="spellEnd"/>
+            <w:proofErr w:type="gramEnd"/>
+            <w:r>
+              <w:rPr>
+                <w:sz w:val="18"/>
+                <w:szCs w:val="18"/>
+                <w:lang w:val="en-GB"/>
+              </w:rPr>
+              <w:t xml:space="preserve"> products are routinely stolen will not be received well by the public.</w:t>
             </w:r>
           </w:p>
         </w:tc>
@@ -2184,7 +2548,39 @@
           <w:sz w:val="18"/>
           <w:szCs w:val="18"/>
         </w:rPr>
-        <w:t>Collecting and analysing paper-based registers in a given class on five occasions.</w:t>
+        <w:t xml:space="preserve">Collecting and </w:t>
+      </w:r>
+      <w:proofErr w:type="spellStart"/>
+      <w:r>
+        <w:rPr>
+          <w:sz w:val="18"/>
+          <w:szCs w:val="18"/>
+        </w:rPr>
+        <w:t>analysing</w:t>
+      </w:r>
+      <w:proofErr w:type="spellEnd"/>
+      <w:r>
+        <w:rPr>
+          <w:sz w:val="18"/>
+          <w:szCs w:val="18"/>
+        </w:rPr>
+        <w:t xml:space="preserve"> paper-based registers </w:t>
+      </w:r>
+      <w:proofErr w:type="gramStart"/>
+      <w:r>
+        <w:rPr>
+          <w:sz w:val="18"/>
+          <w:szCs w:val="18"/>
+        </w:rPr>
+        <w:t>in a given</w:t>
+      </w:r>
+      <w:proofErr w:type="gramEnd"/>
+      <w:r>
+        <w:rPr>
+          <w:sz w:val="18"/>
+          <w:szCs w:val="18"/>
+        </w:rPr>
+        <w:t xml:space="preserve"> class on five occasions.</w:t>
       </w:r>
     </w:p>
     <w:p>
@@ -2361,12 +2757,6 @@
         <w:gridCol w:w="8290"/>
       </w:tblGrid>
       <w:tr>
-        <w:tblPrEx>
-          <w:tblCellMar>
-            <w:top w:w="0" w:type="dxa"/>
-            <w:bottom w:w="0" w:type="dxa"/>
-          </w:tblCellMar>
-        </w:tblPrEx>
         <w:tc>
           <w:tcPr>
             <w:tcW w:w="8290" w:type="dxa"/>
@@ -2561,16 +2951,16 @@
           <w:szCs w:val="22"/>
         </w:rPr>
         <w:drawing>
-          <wp:anchor distT="0" distB="0" distL="114300" distR="114300" simplePos="0" relativeHeight="251658240" behindDoc="0" locked="0" layoutInCell="1" allowOverlap="1" wp14:anchorId="5CA75BBF" wp14:editId="1B7786A8">
+          <wp:anchor distT="0" distB="0" distL="114300" distR="114300" simplePos="0" relativeHeight="251658240" behindDoc="0" locked="0" layoutInCell="1" allowOverlap="1" wp14:anchorId="5CA75BBF" wp14:editId="431C9993">
             <wp:simplePos x="0" y="0"/>
             <wp:positionH relativeFrom="column">
-              <wp:align>center</wp:align>
+              <wp:posOffset>-1085850</wp:posOffset>
             </wp:positionH>
             <wp:positionV relativeFrom="paragraph">
-              <wp:align>top</wp:align>
+              <wp:posOffset>0</wp:posOffset>
             </wp:positionV>
-            <wp:extent cx="5274360" cy="3422520"/>
-            <wp:effectExtent l="0" t="0" r="2490" b="6480"/>
+            <wp:extent cx="7353300" cy="4781550"/>
+            <wp:effectExtent l="0" t="0" r="0" b="0"/>
             <wp:wrapSquare wrapText="bothSides"/>
             <wp:docPr id="1" name="Image1"/>
             <wp:cNvGraphicFramePr/>
@@ -2594,7 +2984,7 @@
                   <pic:spPr>
                     <a:xfrm>
                       <a:off x="0" y="0"/>
-                      <a:ext cx="5274360" cy="3422520"/>
+                      <a:ext cx="7353300" cy="4781550"/>
                     </a:xfrm>
                     <a:prstGeom prst="rect">
                       <a:avLst/>
@@ -2603,6 +2993,12 @@
                 </pic:pic>
               </a:graphicData>
             </a:graphic>
+            <wp14:sizeRelH relativeFrom="margin">
+              <wp14:pctWidth>0</wp14:pctWidth>
+            </wp14:sizeRelH>
+            <wp14:sizeRelV relativeFrom="margin">
+              <wp14:pctHeight>0</wp14:pctHeight>
+            </wp14:sizeRelV>
           </wp:anchor>
         </w:drawing>
       </w:r>
@@ -2620,6 +3016,8 @@
         </w:rPr>
         <w:t>1.8 Ethics Form</w:t>
       </w:r>
+      <w:bookmarkStart w:id="2" w:name="_GoBack"/>
+      <w:bookmarkEnd w:id="2"/>
     </w:p>
     <w:p>
       <w:pPr>

</xml_diff>